<commit_message>
going down to earth
</commit_message>
<xml_diff>
--- a/FECON设计文档.docx
+++ b/FECON设计文档.docx
@@ -273,6 +273,9 @@
             <w:right w:w="108" w:type="dxa"/>
           </w:tblCellMar>
         </w:tblPrEx>
+        <w:trPr>
+          <w:trHeight w:val="90" w:hRule="atLeast"/>
+        </w:trPr>
         <w:tc>
           <w:tcPr>
             <w:tcW w:w="1555" w:type="dxa"/>
@@ -281,6 +284,8 @@
             <w:pPr>
               <w:jc w:val="center"/>
             </w:pPr>
+            <w:bookmarkStart w:id="0" w:name="_GoBack"/>
+            <w:bookmarkEnd w:id="0"/>
           </w:p>
         </w:tc>
         <w:tc>
@@ -2121,7 +2126,9 @@
         </w:tblBorders>
         <w:tblLayout w:type="autofit"/>
         <w:tblCellMar>
+          <w:top w:w="0" w:type="dxa"/>
           <w:left w:w="108" w:type="dxa"/>
+          <w:bottom w:w="0" w:type="dxa"/>
           <w:right w:w="108" w:type="dxa"/>
         </w:tblCellMar>
       </w:tblPr>
@@ -2142,7 +2149,9 @@
             <w:insideV w:val="single" w:color="auto" w:sz="4" w:space="0"/>
           </w:tblBorders>
           <w:tblCellMar>
+            <w:top w:w="0" w:type="dxa"/>
             <w:left w:w="108" w:type="dxa"/>
+            <w:bottom w:w="0" w:type="dxa"/>
             <w:right w:w="108" w:type="dxa"/>
           </w:tblCellMar>
         </w:tblPrEx>
@@ -2266,7 +2275,9 @@
             <w:insideV w:val="single" w:color="auto" w:sz="4" w:space="0"/>
           </w:tblBorders>
           <w:tblCellMar>
+            <w:top w:w="0" w:type="dxa"/>
             <w:left w:w="108" w:type="dxa"/>
+            <w:bottom w:w="0" w:type="dxa"/>
             <w:right w:w="108" w:type="dxa"/>
           </w:tblCellMar>
         </w:tblPrEx>
@@ -2390,7 +2401,9 @@
             <w:insideV w:val="single" w:color="auto" w:sz="4" w:space="0"/>
           </w:tblBorders>
           <w:tblCellMar>
+            <w:top w:w="0" w:type="dxa"/>
             <w:left w:w="108" w:type="dxa"/>
+            <w:bottom w:w="0" w:type="dxa"/>
             <w:right w:w="108" w:type="dxa"/>
           </w:tblCellMar>
         </w:tblPrEx>
@@ -2514,7 +2527,9 @@
             <w:insideV w:val="single" w:color="auto" w:sz="4" w:space="0"/>
           </w:tblBorders>
           <w:tblCellMar>
+            <w:top w:w="0" w:type="dxa"/>
             <w:left w:w="108" w:type="dxa"/>
+            <w:bottom w:w="0" w:type="dxa"/>
             <w:right w:w="108" w:type="dxa"/>
           </w:tblCellMar>
         </w:tblPrEx>
@@ -2642,7 +2657,9 @@
             <w:insideV w:val="single" w:color="auto" w:sz="4" w:space="0"/>
           </w:tblBorders>
           <w:tblCellMar>
+            <w:top w:w="0" w:type="dxa"/>
             <w:left w:w="108" w:type="dxa"/>
+            <w:bottom w:w="0" w:type="dxa"/>
             <w:right w:w="108" w:type="dxa"/>
           </w:tblCellMar>
         </w:tblPrEx>
@@ -2766,7 +2783,9 @@
             <w:insideV w:val="single" w:color="auto" w:sz="4" w:space="0"/>
           </w:tblBorders>
           <w:tblCellMar>
+            <w:top w:w="0" w:type="dxa"/>
             <w:left w:w="108" w:type="dxa"/>
+            <w:bottom w:w="0" w:type="dxa"/>
             <w:right w:w="108" w:type="dxa"/>
           </w:tblCellMar>
         </w:tblPrEx>
@@ -2890,7 +2909,9 @@
             <w:insideV w:val="single" w:color="auto" w:sz="4" w:space="0"/>
           </w:tblBorders>
           <w:tblCellMar>
+            <w:top w:w="0" w:type="dxa"/>
             <w:left w:w="108" w:type="dxa"/>
+            <w:bottom w:w="0" w:type="dxa"/>
             <w:right w:w="108" w:type="dxa"/>
           </w:tblCellMar>
         </w:tblPrEx>
@@ -3014,7 +3035,9 @@
             <w:insideV w:val="single" w:color="auto" w:sz="4" w:space="0"/>
           </w:tblBorders>
           <w:tblCellMar>
+            <w:top w:w="0" w:type="dxa"/>
             <w:left w:w="108" w:type="dxa"/>
+            <w:bottom w:w="0" w:type="dxa"/>
             <w:right w:w="108" w:type="dxa"/>
           </w:tblCellMar>
         </w:tblPrEx>
@@ -3138,7 +3161,9 @@
             <w:insideV w:val="single" w:color="auto" w:sz="4" w:space="0"/>
           </w:tblBorders>
           <w:tblCellMar>
+            <w:top w:w="0" w:type="dxa"/>
             <w:left w:w="108" w:type="dxa"/>
+            <w:bottom w:w="0" w:type="dxa"/>
             <w:right w:w="108" w:type="dxa"/>
           </w:tblCellMar>
         </w:tblPrEx>
@@ -3262,7 +3287,9 @@
             <w:insideV w:val="single" w:color="auto" w:sz="4" w:space="0"/>
           </w:tblBorders>
           <w:tblCellMar>
+            <w:top w:w="0" w:type="dxa"/>
             <w:left w:w="108" w:type="dxa"/>
+            <w:bottom w:w="0" w:type="dxa"/>
             <w:right w:w="108" w:type="dxa"/>
           </w:tblCellMar>
         </w:tblPrEx>
@@ -3386,7 +3413,9 @@
             <w:insideV w:val="single" w:color="auto" w:sz="4" w:space="0"/>
           </w:tblBorders>
           <w:tblCellMar>
+            <w:top w:w="0" w:type="dxa"/>
             <w:left w:w="108" w:type="dxa"/>
+            <w:bottom w:w="0" w:type="dxa"/>
             <w:right w:w="108" w:type="dxa"/>
           </w:tblCellMar>
         </w:tblPrEx>
@@ -3510,7 +3539,9 @@
             <w:insideV w:val="single" w:color="auto" w:sz="4" w:space="0"/>
           </w:tblBorders>
           <w:tblCellMar>
+            <w:top w:w="0" w:type="dxa"/>
             <w:left w:w="108" w:type="dxa"/>
+            <w:bottom w:w="0" w:type="dxa"/>
             <w:right w:w="108" w:type="dxa"/>
           </w:tblCellMar>
         </w:tblPrEx>
@@ -3645,7 +3676,9 @@
             <w:insideV w:val="single" w:color="auto" w:sz="4" w:space="0"/>
           </w:tblBorders>
           <w:tblCellMar>
+            <w:top w:w="0" w:type="dxa"/>
             <w:left w:w="108" w:type="dxa"/>
+            <w:bottom w:w="0" w:type="dxa"/>
             <w:right w:w="108" w:type="dxa"/>
           </w:tblCellMar>
         </w:tblPrEx>
@@ -3769,7 +3802,9 @@
             <w:insideV w:val="single" w:color="auto" w:sz="4" w:space="0"/>
           </w:tblBorders>
           <w:tblCellMar>
+            <w:top w:w="0" w:type="dxa"/>
             <w:left w:w="108" w:type="dxa"/>
+            <w:bottom w:w="0" w:type="dxa"/>
             <w:right w:w="108" w:type="dxa"/>
           </w:tblCellMar>
         </w:tblPrEx>
@@ -3893,7 +3928,9 @@
             <w:insideV w:val="single" w:color="auto" w:sz="4" w:space="0"/>
           </w:tblBorders>
           <w:tblCellMar>
+            <w:top w:w="0" w:type="dxa"/>
             <w:left w:w="108" w:type="dxa"/>
+            <w:bottom w:w="0" w:type="dxa"/>
             <w:right w:w="108" w:type="dxa"/>
           </w:tblCellMar>
         </w:tblPrEx>
@@ -4017,7 +4054,9 @@
             <w:insideV w:val="single" w:color="auto" w:sz="4" w:space="0"/>
           </w:tblBorders>
           <w:tblCellMar>
+            <w:top w:w="0" w:type="dxa"/>
             <w:left w:w="108" w:type="dxa"/>
+            <w:bottom w:w="0" w:type="dxa"/>
             <w:right w:w="108" w:type="dxa"/>
           </w:tblCellMar>
         </w:tblPrEx>
@@ -4537,7 +4576,7 @@
           <w:lang w:val="en-US" w:eastAsia="zh-CN"/>
         </w:rPr>
         <w:object>
-          <v:shape id="_x0000_i1030" o:spt="75" type="#_x0000_t75" style="height:129.9pt;width:379.55pt;" o:ole="t" filled="f" o:preferrelative="t" stroked="f" coordsize="21600,21600">
+          <v:shape id="_x0000_i1029" o:spt="75" alt="" type="#_x0000_t75" style="height:162.4pt;width:474.1pt;" o:ole="t" filled="f" o:preferrelative="t" stroked="f" coordsize="21600,21600">
             <v:path/>
             <v:fill on="f" focussize="0,0"/>
             <v:stroke on="f"/>
@@ -4546,7 +4585,7 @@
             <w10:wrap type="none"/>
             <w10:anchorlock/>
           </v:shape>
-          <o:OLEObject Type="Embed" ProgID="Visio.Drawing.15" ShapeID="_x0000_i1030" DrawAspect="Content" ObjectID="_1468075729" r:id="rId14">
+          <o:OLEObject Type="Embed" ProgID="Visio.Drawing.15" ShapeID="_x0000_i1029" DrawAspect="Content" ObjectID="_1468075729" r:id="rId14">
             <o:LockedField>false</o:LockedField>
           </o:OLEObject>
         </w:object>
@@ -4616,6 +4655,7 @@
     <w:p>
       <w:pPr>
         <w:numPr>
+          <w:ilvl w:val="0"/>
           <w:numId w:val="0"/>
         </w:numPr>
         <w:spacing w:line="360" w:lineRule="auto"/>
@@ -7153,6 +7193,7 @@
     <w:p>
       <w:pPr>
         <w:numPr>
+          <w:ilvl w:val="0"/>
           <w:numId w:val="0"/>
         </w:numPr>
         <w:spacing w:line="360" w:lineRule="auto"/>
@@ -7209,6 +7250,41 @@
         <w:ind w:firstLine="420" w:firstLineChars="0"/>
         <w:textAlignment w:val="auto"/>
         <w:rPr>
+          <w:rFonts w:hint="eastAsia"/>
+          <w:sz w:val="21"/>
+          <w:szCs w:val="22"/>
+          <w:lang w:val="en-US" w:eastAsia="zh-CN"/>
+        </w:rPr>
+      </w:pPr>
+      <w:r>
+        <w:rPr>
+          <w:rFonts w:hint="eastAsia"/>
+          <w:sz w:val="21"/>
+          <w:szCs w:val="22"/>
+          <w:lang w:val="en-US" w:eastAsia="zh-CN"/>
+        </w:rPr>
+        <w:t>由于corundum将数据通路分为了TX与RX两条通路，而FAST本身五级流水线适用的为单流水线，因此在FAST_Pipeline中将使用两条独立的流水线FAST_TX与FAST_RX分别处理数据帧的发送和接收。此部分主要实现FAST流水线的迁移，因此不存在流水线的设计。</w:t>
+      </w:r>
+    </w:p>
+    <w:p>
+      <w:pPr>
+        <w:keepNext w:val="0"/>
+        <w:keepLines w:val="0"/>
+        <w:pageBreakBefore w:val="0"/>
+        <w:widowControl/>
+        <w:kinsoku/>
+        <w:wordWrap/>
+        <w:overflowPunct/>
+        <w:topLinePunct w:val="0"/>
+        <w:autoSpaceDE/>
+        <w:autoSpaceDN/>
+        <w:bidi w:val="0"/>
+        <w:adjustRightInd/>
+        <w:snapToGrid/>
+        <w:spacing w:before="181" w:beforeLines="50" w:after="181" w:afterLines="50" w:line="240" w:lineRule="auto"/>
+        <w:ind w:firstLine="420" w:firstLineChars="0"/>
+        <w:textAlignment w:val="auto"/>
+        <w:rPr>
           <w:rFonts w:hint="default"/>
           <w:sz w:val="21"/>
           <w:szCs w:val="22"/>
@@ -7222,19 +7298,118 @@
           <w:szCs w:val="22"/>
           <w:lang w:val="en-US" w:eastAsia="zh-CN"/>
         </w:rPr>
-        <w:t>由于corundum将数据通路分为了TX与RX两条通路，而FAST本身五级流水线适用的为单流水线，因此在FAST_Pipeline中将使用两条独立的流水线FAST_TX与FAST_RX分别处理数据帧的发送和接收。</w:t>
-      </w:r>
-      <w:bookmarkStart w:id="0" w:name="_GoBack"/>
-      <w:bookmarkEnd w:id="0"/>
-      <w:r>
-        <w:rPr>
-          <w:rFonts w:hint="eastAsia"/>
-          <w:sz w:val="21"/>
-          <w:szCs w:val="22"/>
-          <w:lang w:val="en-US" w:eastAsia="zh-CN"/>
-        </w:rPr>
-        <w:t>此部分主要实现FAST流水线的迁移，因此不存在流水线的设计。</w:t>
-      </w:r>
+        <w:t>以FAST_Pipeline模块为顶层的模块结构图如图7所示。其中，DS_wrapper与MD_wrapper分别为负责将corundum目前使用的AXI接口转为FAST标准接口。而Pipeline_TX与Pipeline_RX则为FAST UM的核心逻辑。</w:t>
+      </w:r>
+    </w:p>
+    <w:p>
+      <w:pPr>
+        <w:keepNext w:val="0"/>
+        <w:keepLines w:val="0"/>
+        <w:pageBreakBefore w:val="0"/>
+        <w:widowControl/>
+        <w:kinsoku/>
+        <w:wordWrap/>
+        <w:overflowPunct/>
+        <w:topLinePunct w:val="0"/>
+        <w:autoSpaceDE/>
+        <w:autoSpaceDN/>
+        <w:bidi w:val="0"/>
+        <w:adjustRightInd/>
+        <w:snapToGrid/>
+        <w:spacing w:before="181" w:beforeLines="50" w:after="181" w:afterLines="50" w:line="240" w:lineRule="auto"/>
+        <w:jc w:val="center"/>
+        <w:textAlignment w:val="auto"/>
+        <w:rPr>
+          <w:rFonts w:hint="default"/>
+          <w:sz w:val="21"/>
+          <w:szCs w:val="22"/>
+          <w:lang w:val="en-US" w:eastAsia="zh-CN"/>
+        </w:rPr>
+      </w:pPr>
+      <w:r>
+        <w:rPr>
+          <w:rFonts w:hint="default"/>
+          <w:sz w:val="21"/>
+          <w:szCs w:val="22"/>
+          <w:lang w:val="en-US" w:eastAsia="zh-CN"/>
+        </w:rPr>
+        <w:object>
+          <v:shape id="_x0000_i1034" o:spt="75" type="#_x0000_t75" style="height:204.25pt;width:407.15pt;" o:ole="t" filled="f" o:preferrelative="t" stroked="f" coordsize="21600,21600">
+            <v:path/>
+            <v:fill on="f" focussize="0,0"/>
+            <v:stroke on="f"/>
+            <v:imagedata r:id="rId17" cropright="12052f" cropbottom="11810f" o:title=""/>
+            <o:lock v:ext="edit" aspectratio="f"/>
+            <w10:wrap type="none"/>
+            <w10:anchorlock/>
+          </v:shape>
+          <o:OLEObject Type="Embed" ProgID="Visio.Drawing.15" ShapeID="_x0000_i1034" DrawAspect="Content" ObjectID="_1468075730" r:id="rId16">
+            <o:LockedField>false</o:LockedField>
+          </o:OLEObject>
+        </w:object>
+      </w:r>
+    </w:p>
+    <w:p>
+      <w:pPr>
+        <w:keepNext w:val="0"/>
+        <w:keepLines w:val="0"/>
+        <w:pageBreakBefore w:val="0"/>
+        <w:widowControl/>
+        <w:kinsoku/>
+        <w:wordWrap/>
+        <w:overflowPunct/>
+        <w:topLinePunct w:val="0"/>
+        <w:autoSpaceDE/>
+        <w:autoSpaceDN/>
+        <w:bidi w:val="0"/>
+        <w:adjustRightInd/>
+        <w:snapToGrid/>
+        <w:spacing w:before="181" w:beforeLines="50" w:after="181" w:afterLines="50" w:line="240" w:lineRule="auto"/>
+        <w:jc w:val="center"/>
+        <w:textAlignment w:val="auto"/>
+        <w:rPr>
+          <w:rFonts w:hint="eastAsia"/>
+          <w:sz w:val="21"/>
+          <w:szCs w:val="22"/>
+          <w:lang w:val="en-US" w:eastAsia="zh-CN"/>
+        </w:rPr>
+      </w:pPr>
+      <w:r>
+        <w:rPr>
+          <w:rFonts w:hint="eastAsia"/>
+          <w:sz w:val="21"/>
+          <w:szCs w:val="22"/>
+          <w:lang w:val="en-US" w:eastAsia="zh-CN"/>
+        </w:rPr>
+        <w:t>图7 FAST_Pipeline模块结构图（详细）</w:t>
+      </w:r>
+    </w:p>
+    <w:p>
+      <w:pPr>
+        <w:keepNext w:val="0"/>
+        <w:keepLines w:val="0"/>
+        <w:pageBreakBefore w:val="0"/>
+        <w:widowControl/>
+        <w:kinsoku/>
+        <w:wordWrap/>
+        <w:overflowPunct/>
+        <w:topLinePunct w:val="0"/>
+        <w:autoSpaceDE/>
+        <w:autoSpaceDN/>
+        <w:bidi w:val="0"/>
+        <w:adjustRightInd/>
+        <w:snapToGrid/>
+        <w:spacing w:before="181" w:beforeLines="50" w:after="181" w:afterLines="50" w:line="240" w:lineRule="auto"/>
+        <w:ind w:firstLine="420" w:firstLineChars="0"/>
+        <w:jc w:val="both"/>
+        <w:textAlignment w:val="auto"/>
+        <w:rPr>
+          <w:rFonts w:hint="default"/>
+          <w:sz w:val="21"/>
+          <w:szCs w:val="22"/>
+          <w:lang w:val="en-US" w:eastAsia="zh-CN"/>
+        </w:rPr>
+      </w:pPr>
     </w:p>
     <w:p>
       <w:pPr>
@@ -7263,6 +7438,157 @@
     </w:p>
     <w:p>
       <w:pPr>
+        <w:keepNext w:val="0"/>
+        <w:keepLines w:val="0"/>
+        <w:pageBreakBefore w:val="0"/>
+        <w:widowControl/>
+        <w:kinsoku/>
+        <w:wordWrap/>
+        <w:overflowPunct/>
+        <w:topLinePunct w:val="0"/>
+        <w:autoSpaceDE/>
+        <w:autoSpaceDN/>
+        <w:bidi w:val="0"/>
+        <w:adjustRightInd/>
+        <w:snapToGrid/>
+        <w:spacing w:before="181" w:beforeLines="50" w:after="181" w:afterLines="50" w:line="240" w:lineRule="auto"/>
+        <w:textAlignment w:val="auto"/>
+        <w:rPr>
+          <w:rFonts w:hint="eastAsia"/>
+          <w:sz w:val="21"/>
+          <w:szCs w:val="22"/>
+          <w:lang w:val="en-US" w:eastAsia="zh-CN"/>
+        </w:rPr>
+      </w:pPr>
+      <w:r>
+        <w:rPr>
+          <w:rFonts w:hint="eastAsia"/>
+          <w:b/>
+          <w:bCs/>
+          <w:sz w:val="21"/>
+          <w:szCs w:val="22"/>
+          <w:lang w:val="en-US" w:eastAsia="zh-CN"/>
+        </w:rPr>
+        <w:t>注1</w:t>
+      </w:r>
+      <w:r>
+        <w:rPr>
+          <w:rFonts w:hint="eastAsia"/>
+          <w:sz w:val="21"/>
+          <w:szCs w:val="22"/>
+          <w:lang w:val="en-US" w:eastAsia="zh-CN"/>
+        </w:rPr>
+        <w:t>：图7未包含控制通路与查表模块设计，但是具体考虑如下：</w:t>
+      </w:r>
+    </w:p>
+    <w:p>
+      <w:pPr>
+        <w:keepNext w:val="0"/>
+        <w:keepLines w:val="0"/>
+        <w:pageBreakBefore w:val="0"/>
+        <w:widowControl/>
+        <w:numPr>
+          <w:ilvl w:val="0"/>
+          <w:numId w:val="5"/>
+        </w:numPr>
+        <w:kinsoku/>
+        <w:wordWrap/>
+        <w:overflowPunct/>
+        <w:topLinePunct w:val="0"/>
+        <w:autoSpaceDE/>
+        <w:autoSpaceDN/>
+        <w:bidi w:val="0"/>
+        <w:adjustRightInd/>
+        <w:snapToGrid/>
+        <w:spacing w:before="181" w:beforeLines="50" w:after="181" w:afterLines="50" w:line="240" w:lineRule="auto"/>
+        <w:ind w:firstLine="420" w:firstLineChars="0"/>
+        <w:textAlignment w:val="auto"/>
+        <w:rPr>
+          <w:rFonts w:hint="default"/>
+          <w:sz w:val="21"/>
+          <w:szCs w:val="22"/>
+          <w:lang w:val="en-US" w:eastAsia="zh-CN"/>
+        </w:rPr>
+      </w:pPr>
+      <w:r>
+        <w:rPr>
+          <w:rFonts w:hint="eastAsia"/>
+          <w:sz w:val="21"/>
+          <w:szCs w:val="22"/>
+          <w:lang w:val="en-US" w:eastAsia="zh-CN"/>
+        </w:rPr>
+        <w:t>FAST控制通路与AXIL在corundum中功能相同，为兼容性考虑，FAST_Pipeline将使用AXIL协议进行内部模块用户自定义寄存器的读写。</w:t>
+      </w:r>
+    </w:p>
+    <w:p>
+      <w:pPr>
+        <w:keepNext w:val="0"/>
+        <w:keepLines w:val="0"/>
+        <w:pageBreakBefore w:val="0"/>
+        <w:widowControl/>
+        <w:numPr>
+          <w:ilvl w:val="0"/>
+          <w:numId w:val="5"/>
+        </w:numPr>
+        <w:kinsoku/>
+        <w:wordWrap/>
+        <w:overflowPunct/>
+        <w:topLinePunct w:val="0"/>
+        <w:autoSpaceDE/>
+        <w:autoSpaceDN/>
+        <w:bidi w:val="0"/>
+        <w:adjustRightInd/>
+        <w:snapToGrid/>
+        <w:spacing w:before="181" w:beforeLines="50" w:after="181" w:afterLines="50" w:line="240" w:lineRule="auto"/>
+        <w:ind w:firstLine="420" w:firstLineChars="0"/>
+        <w:textAlignment w:val="auto"/>
+        <w:rPr>
+          <w:rFonts w:hint="default"/>
+          <w:sz w:val="21"/>
+          <w:szCs w:val="22"/>
+          <w:lang w:val="en-US" w:eastAsia="zh-CN"/>
+        </w:rPr>
+      </w:pPr>
+      <w:r>
+        <w:rPr>
+          <w:rFonts w:hint="eastAsia"/>
+          <w:sz w:val="21"/>
+          <w:szCs w:val="22"/>
+          <w:lang w:val="en-US" w:eastAsia="zh-CN"/>
+        </w:rPr>
+        <w:t>查表模块在FAST中为独立的IP模块，因此表项的查找与corundum设计无关，而表项的读写以及修改则需要a) 软件层面调用UA接口；b) 硬件层面使用AXIL协议进行BRAM的读写操作。相比较其它部分逻辑较为复杂，将在后续设计进行支持。</w:t>
+      </w:r>
+    </w:p>
+    <w:p>
+      <w:pPr>
+        <w:keepNext w:val="0"/>
+        <w:keepLines w:val="0"/>
+        <w:pageBreakBefore w:val="0"/>
+        <w:widowControl/>
+        <w:numPr>
+          <w:numId w:val="0"/>
+        </w:numPr>
+        <w:kinsoku/>
+        <w:wordWrap/>
+        <w:overflowPunct/>
+        <w:topLinePunct w:val="0"/>
+        <w:autoSpaceDE/>
+        <w:autoSpaceDN/>
+        <w:bidi w:val="0"/>
+        <w:adjustRightInd/>
+        <w:snapToGrid/>
+        <w:spacing w:before="181" w:beforeLines="50" w:after="181" w:afterLines="50" w:line="240" w:lineRule="auto"/>
+        <w:textAlignment w:val="auto"/>
+        <w:rPr>
+          <w:rFonts w:hint="default"/>
+          <w:sz w:val="21"/>
+          <w:szCs w:val="22"/>
+          <w:lang w:val="en-US" w:eastAsia="zh-CN"/>
+        </w:rPr>
+      </w:pPr>
+    </w:p>
+    <w:p>
+      <w:pPr>
         <w:numPr>
           <w:ilvl w:val="2"/>
           <w:numId w:val="2"/>
@@ -7289,6 +7615,7 @@
     <w:p>
       <w:pPr>
         <w:numPr>
+          <w:ilvl w:val="0"/>
           <w:numId w:val="0"/>
         </w:numPr>
         <w:spacing w:line="360" w:lineRule="auto"/>
@@ -7366,7 +7693,7 @@
       <w:pPr>
         <w:numPr>
           <w:ilvl w:val="0"/>
-          <w:numId w:val="5"/>
+          <w:numId w:val="6"/>
         </w:numPr>
         <w:rPr>
           <w:rFonts w:hint="default"/>
@@ -7457,7 +7784,7 @@
       <w:pPr>
         <w:numPr>
           <w:ilvl w:val="0"/>
-          <w:numId w:val="5"/>
+          <w:numId w:val="6"/>
         </w:numPr>
         <w:rPr>
           <w:rFonts w:hint="default"/>
@@ -7535,7 +7862,7 @@
       <w:pPr>
         <w:numPr>
           <w:ilvl w:val="0"/>
-          <w:numId w:val="5"/>
+          <w:numId w:val="6"/>
         </w:numPr>
         <w:rPr>
           <w:rFonts w:hint="default"/>
@@ -7647,6 +7974,18 @@
     </w:lvl>
   </w:abstractNum>
   <w:abstractNum w:abstractNumId="1">
+    <w:nsid w:val="A85815E2"/>
+    <w:multiLevelType w:val="singleLevel"/>
+    <w:tmpl w:val="A85815E2"/>
+    <w:lvl w:ilvl="0" w:tentative="0">
+      <w:start w:val="1"/>
+      <w:numFmt w:val="decimal"/>
+      <w:suff w:val="space"/>
+      <w:lvlText w:val="%1)"/>
+      <w:lvlJc w:val="left"/>
+    </w:lvl>
+  </w:abstractNum>
+  <w:abstractNum w:abstractNumId="2">
     <w:nsid w:val="07D7AC14"/>
     <w:multiLevelType w:val="multilevel"/>
     <w:tmpl w:val="07D7AC14"/>
@@ -7770,7 +8109,7 @@
       </w:rPr>
     </w:lvl>
   </w:abstractNum>
-  <w:abstractNum w:abstractNumId="2">
+  <w:abstractNum w:abstractNumId="3">
     <w:nsid w:val="1B78AE0E"/>
     <w:multiLevelType w:val="singleLevel"/>
     <w:tmpl w:val="1B78AE0E"/>
@@ -7782,7 +8121,7 @@
       <w:lvlJc w:val="left"/>
     </w:lvl>
   </w:abstractNum>
-  <w:abstractNum w:abstractNumId="3">
+  <w:abstractNum w:abstractNumId="4">
     <w:nsid w:val="29420D6F"/>
     <w:multiLevelType w:val="singleLevel"/>
     <w:tmpl w:val="29420D6F"/>
@@ -7794,7 +8133,7 @@
       <w:lvlJc w:val="left"/>
     </w:lvl>
   </w:abstractNum>
-  <w:abstractNum w:abstractNumId="4">
+  <w:abstractNum w:abstractNumId="5">
     <w:nsid w:val="2E481905"/>
     <w:multiLevelType w:val="singleLevel"/>
     <w:tmpl w:val="2E481905"/>
@@ -7807,18 +8146,21 @@
     </w:lvl>
   </w:abstractNum>
   <w:num w:numId="1">
+    <w:abstractNumId w:val="4"/>
+  </w:num>
+  <w:num w:numId="2">
+    <w:abstractNumId w:val="2"/>
+  </w:num>
+  <w:num w:numId="3">
     <w:abstractNumId w:val="3"/>
   </w:num>
-  <w:num w:numId="2">
+  <w:num w:numId="4">
+    <w:abstractNumId w:val="5"/>
+  </w:num>
+  <w:num w:numId="5">
     <w:abstractNumId w:val="1"/>
   </w:num>
-  <w:num w:numId="3">
-    <w:abstractNumId w:val="2"/>
-  </w:num>
-  <w:num w:numId="4">
-    <w:abstractNumId w:val="4"/>
-  </w:num>
-  <w:num w:numId="5">
+  <w:num w:numId="6">
     <w:abstractNumId w:val="0"/>
   </w:num>
 </w:numbering>

</xml_diff>

<commit_message>
copy fast source files here
</commit_message>
<xml_diff>
--- a/FECON设计文档.docx
+++ b/FECON设计文档.docx
@@ -283,9 +283,11 @@
           <w:p>
             <w:pPr>
               <w:jc w:val="center"/>
-            </w:pPr>
-            <w:bookmarkStart w:id="0" w:name="_GoBack"/>
-            <w:bookmarkEnd w:id="0"/>
+              <w:rPr>
+                <w:rFonts w:hint="default"/>
+                <w:lang w:val="en-CA"/>
+              </w:rPr>
+            </w:pPr>
           </w:p>
         </w:tc>
         <w:tc>
@@ -4576,7 +4578,7 @@
           <w:lang w:val="en-US" w:eastAsia="zh-CN"/>
         </w:rPr>
         <w:object>
-          <v:shape id="_x0000_i1029" o:spt="75" alt="" type="#_x0000_t75" style="height:162.4pt;width:474.1pt;" o:ole="t" filled="f" o:preferrelative="t" stroked="f" coordsize="21600,21600">
+          <v:shape id="_x0000_i1029" o:spt="75" type="#_x0000_t75" style="height:162.4pt;width:474.1pt;" o:ole="t" filled="f" o:preferrelative="t" stroked="f" coordsize="21600,21600">
             <v:path/>
             <v:fill on="f" focussize="0,0"/>
             <v:stroke on="f"/>
@@ -5604,15 +5606,15 @@
             <w:pPr>
               <w:rPr>
                 <w:rFonts w:hint="default" w:asciiTheme="minorHAnsi" w:hAnsiTheme="minorHAnsi" w:eastAsiaTheme="minorEastAsia" w:cstheme="minorBidi"/>
-                <w:lang w:val="en-US" w:eastAsia="zh-CN" w:bidi="ar-SA"/>
-              </w:rPr>
-            </w:pPr>
-            <w:r>
-              <w:rPr>
-                <w:rFonts w:hint="eastAsia"/>
-                <w:lang w:val="en-US" w:eastAsia="zh-CN"/>
-              </w:rPr>
-              <w:t>input</w:t>
+                <w:lang w:val="en-CA" w:eastAsia="zh-CN" w:bidi="ar-SA"/>
+              </w:rPr>
+            </w:pPr>
+            <w:r>
+              <w:rPr>
+                <w:rFonts w:hint="default"/>
+                <w:lang w:val="en-CA" w:eastAsia="zh-CN"/>
+              </w:rPr>
+              <w:t>output</w:t>
             </w:r>
           </w:p>
         </w:tc>
@@ -5715,10 +5717,10 @@
             </w:pPr>
             <w:r>
               <w:rPr>
-                <w:rFonts w:hint="eastAsia"/>
-                <w:lang w:val="en-US" w:eastAsia="zh-CN"/>
-              </w:rPr>
-              <w:t>input</w:t>
+                <w:rFonts w:hint="default"/>
+                <w:lang w:val="en-CA" w:eastAsia="zh-CN"/>
+              </w:rPr>
+              <w:t>output</w:t>
             </w:r>
           </w:p>
         </w:tc>
@@ -5821,10 +5823,10 @@
             </w:pPr>
             <w:r>
               <w:rPr>
-                <w:rFonts w:hint="eastAsia"/>
-                <w:lang w:val="en-US" w:eastAsia="zh-CN"/>
-              </w:rPr>
-              <w:t>input</w:t>
+                <w:rFonts w:hint="default"/>
+                <w:lang w:val="en-CA" w:eastAsia="zh-CN"/>
+              </w:rPr>
+              <w:t>output</w:t>
             </w:r>
           </w:p>
         </w:tc>
@@ -5927,10 +5929,17 @@
             </w:pPr>
             <w:r>
               <w:rPr>
-                <w:rFonts w:hint="eastAsia"/>
-                <w:lang w:val="en-US" w:eastAsia="zh-CN"/>
-              </w:rPr>
-              <w:t>output</w:t>
+                <w:rFonts w:hint="default"/>
+                <w:lang w:val="en-CA" w:eastAsia="zh-CN"/>
+              </w:rPr>
+              <w:t>in</w:t>
+            </w:r>
+            <w:r>
+              <w:rPr>
+                <w:rFonts w:hint="eastAsia"/>
+                <w:lang w:val="en-US" w:eastAsia="zh-CN"/>
+              </w:rPr>
+              <w:t>put</w:t>
             </w:r>
           </w:p>
         </w:tc>
@@ -6033,10 +6042,10 @@
             </w:pPr>
             <w:r>
               <w:rPr>
-                <w:rFonts w:hint="eastAsia"/>
-                <w:lang w:val="en-US" w:eastAsia="zh-CN"/>
-              </w:rPr>
-              <w:t>input</w:t>
+                <w:rFonts w:hint="default"/>
+                <w:lang w:val="en-CA" w:eastAsia="zh-CN"/>
+              </w:rPr>
+              <w:t>output</w:t>
             </w:r>
           </w:p>
         </w:tc>
@@ -6558,15 +6567,22 @@
             <w:pPr>
               <w:rPr>
                 <w:rFonts w:hint="default" w:asciiTheme="minorHAnsi" w:hAnsiTheme="minorHAnsi" w:eastAsiaTheme="minorEastAsia" w:cstheme="minorBidi"/>
+                <w:lang w:val="en-CA" w:eastAsia="zh-CN" w:bidi="ar-SA"/>
+              </w:rPr>
+            </w:pPr>
+            <w:r>
+              <w:rPr>
+                <w:rFonts w:hint="default" w:cstheme="minorBidi"/>
+                <w:lang w:val="en-CA" w:eastAsia="zh-CN" w:bidi="ar-SA"/>
+              </w:rPr>
+              <w:t>o</w:t>
+            </w:r>
+            <w:r>
+              <w:rPr>
+                <w:rFonts w:hint="eastAsia" w:cstheme="minorBidi"/>
                 <w:lang w:val="en-US" w:eastAsia="zh-CN" w:bidi="ar-SA"/>
               </w:rPr>
-            </w:pPr>
-            <w:r>
-              <w:rPr>
-                <w:rFonts w:hint="eastAsia"/>
-                <w:lang w:val="en-US" w:eastAsia="zh-CN"/>
-              </w:rPr>
-              <w:t>input</w:t>
+              <w:t>utput</w:t>
             </w:r>
           </w:p>
         </w:tc>
@@ -6669,10 +6685,17 @@
             </w:pPr>
             <w:r>
               <w:rPr>
-                <w:rFonts w:hint="eastAsia"/>
-                <w:lang w:val="en-US" w:eastAsia="zh-CN"/>
-              </w:rPr>
-              <w:t>input</w:t>
+                <w:rFonts w:hint="default"/>
+                <w:lang w:val="en-CA" w:eastAsia="zh-CN"/>
+              </w:rPr>
+              <w:t>out</w:t>
+            </w:r>
+            <w:r>
+              <w:rPr>
+                <w:rFonts w:hint="eastAsia"/>
+                <w:lang w:val="en-US" w:eastAsia="zh-CN"/>
+              </w:rPr>
+              <w:t>put</w:t>
             </w:r>
           </w:p>
         </w:tc>
@@ -6775,10 +6798,17 @@
             </w:pPr>
             <w:r>
               <w:rPr>
-                <w:rFonts w:hint="eastAsia"/>
-                <w:lang w:val="en-US" w:eastAsia="zh-CN"/>
-              </w:rPr>
-              <w:t>input</w:t>
+                <w:rFonts w:hint="default"/>
+                <w:lang w:val="en-CA" w:eastAsia="zh-CN"/>
+              </w:rPr>
+              <w:t>out</w:t>
+            </w:r>
+            <w:r>
+              <w:rPr>
+                <w:rFonts w:hint="eastAsia"/>
+                <w:lang w:val="en-US" w:eastAsia="zh-CN"/>
+              </w:rPr>
+              <w:t>put</w:t>
             </w:r>
           </w:p>
         </w:tc>
@@ -6881,10 +6911,17 @@
             </w:pPr>
             <w:r>
               <w:rPr>
-                <w:rFonts w:hint="eastAsia"/>
-                <w:lang w:val="en-US" w:eastAsia="zh-CN"/>
-              </w:rPr>
-              <w:t>input</w:t>
+                <w:rFonts w:hint="default"/>
+                <w:lang w:val="en-CA" w:eastAsia="zh-CN"/>
+              </w:rPr>
+              <w:t>out</w:t>
+            </w:r>
+            <w:r>
+              <w:rPr>
+                <w:rFonts w:hint="eastAsia"/>
+                <w:lang w:val="en-US" w:eastAsia="zh-CN"/>
+              </w:rPr>
+              <w:t>put</w:t>
             </w:r>
           </w:p>
         </w:tc>
@@ -6987,10 +7024,17 @@
             </w:pPr>
             <w:r>
               <w:rPr>
-                <w:rFonts w:hint="eastAsia"/>
-                <w:lang w:val="en-US" w:eastAsia="zh-CN"/>
-              </w:rPr>
-              <w:t>output</w:t>
+                <w:rFonts w:hint="default"/>
+                <w:lang w:val="en-CA" w:eastAsia="zh-CN"/>
+              </w:rPr>
+              <w:t>in</w:t>
+            </w:r>
+            <w:r>
+              <w:rPr>
+                <w:rFonts w:hint="eastAsia"/>
+                <w:lang w:val="en-US" w:eastAsia="zh-CN"/>
+              </w:rPr>
+              <w:t>put</w:t>
             </w:r>
           </w:p>
         </w:tc>
@@ -7093,10 +7137,19 @@
             </w:pPr>
             <w:r>
               <w:rPr>
-                <w:rFonts w:hint="eastAsia"/>
-                <w:lang w:val="en-US" w:eastAsia="zh-CN"/>
-              </w:rPr>
-              <w:t>input</w:t>
+                <w:rFonts w:hint="default"/>
+                <w:lang w:val="en-CA" w:eastAsia="zh-CN"/>
+              </w:rPr>
+              <w:t>out</w:t>
+            </w:r>
+            <w:bookmarkStart w:id="0" w:name="_GoBack"/>
+            <w:bookmarkEnd w:id="0"/>
+            <w:r>
+              <w:rPr>
+                <w:rFonts w:hint="eastAsia"/>
+                <w:lang w:val="en-US" w:eastAsia="zh-CN"/>
+              </w:rPr>
+              <w:t>put</w:t>
             </w:r>
           </w:p>
         </w:tc>
@@ -7334,7 +7387,7 @@
           <w:lang w:val="en-US" w:eastAsia="zh-CN"/>
         </w:rPr>
         <w:object>
-          <v:shape id="_x0000_i1034" o:spt="75" type="#_x0000_t75" style="height:204.25pt;width:407.15pt;" o:ole="t" filled="f" o:preferrelative="t" stroked="f" coordsize="21600,21600">
+          <v:shape id="_x0000_i1030" o:spt="75" type="#_x0000_t75" style="height:204.25pt;width:407.15pt;" o:ole="t" filled="f" o:preferrelative="t" stroked="f" coordsize="21600,21600">
             <v:path/>
             <v:fill on="f" focussize="0,0"/>
             <v:stroke on="f"/>
@@ -7343,7 +7396,7 @@
             <w10:wrap type="none"/>
             <w10:anchorlock/>
           </v:shape>
-          <o:OLEObject Type="Embed" ProgID="Visio.Drawing.15" ShapeID="_x0000_i1034" DrawAspect="Content" ObjectID="_1468075730" r:id="rId16">
+          <o:OLEObject Type="Embed" ProgID="Visio.Drawing.15" ShapeID="_x0000_i1030" DrawAspect="Content" ObjectID="_1468075730" r:id="rId16">
             <o:LockedField>false</o:LockedField>
           </o:OLEObject>
         </w:object>
@@ -7566,6 +7619,7 @@
         <w:pageBreakBefore w:val="0"/>
         <w:widowControl/>
         <w:numPr>
+          <w:ilvl w:val="0"/>
           <w:numId w:val="0"/>
         </w:numPr>
         <w:kinsoku/>

</xml_diff>

<commit_message>
corrected some wrong design aspects mainly on dealing with metadata
</commit_message>
<xml_diff>
--- a/FECON设计文档.docx
+++ b/FECON设计文档.docx
@@ -908,16 +908,25 @@
         <w:ind w:firstLine="420" w:firstLineChars="0"/>
         <w:jc w:val="both"/>
         <w:rPr>
-          <w:rFonts w:hint="eastAsia"/>
-          <w:lang w:val="en-US" w:eastAsia="zh-CN"/>
-        </w:rPr>
-      </w:pPr>
-      <w:r>
-        <w:rPr>
-          <w:rFonts w:hint="eastAsia"/>
-          <w:lang w:val="en-US" w:eastAsia="zh-CN"/>
-        </w:rPr>
-        <w:t>在FAST的设计中，metadata位于报文的头部，随报文一起进行传输。而在corundum中，若我们使用tuser信号用于传输metadata，则可能导致metadata无法被主存接收。此时我们将采用在数据帧前增加一拍的方式将tuser中的metadata与数据帧合并进行传输（同时需要修改descriptor中数据帧长度的寄存器值）。</w:t>
+          <w:rFonts w:hint="default" w:eastAsiaTheme="minorEastAsia"/>
+          <w:lang w:val="en-US" w:eastAsia="zh-CN"/>
+        </w:rPr>
+      </w:pPr>
+      <w:r>
+        <w:rPr>
+          <w:rFonts w:hint="eastAsia"/>
+          <w:b/>
+          <w:bCs/>
+          <w:lang w:val="en-US" w:eastAsia="zh-CN"/>
+        </w:rPr>
+        <w:t>更正</w:t>
+      </w:r>
+      <w:r>
+        <w:rPr>
+          <w:rFonts w:hint="eastAsia"/>
+          <w:lang w:val="en-US" w:eastAsia="zh-CN"/>
+        </w:rPr>
+        <w:t>：根据FAST标准，metadata在进入FAST Pipeline之前其256位应当被插入到pkt之前，并不需要单独的通路用于传输metadata。所以，我们在md_attach模块中将tuser移作他用，并将metadata直接插入到tdata中进行传输。</w:t>
       </w:r>
     </w:p>
     <w:p>
@@ -933,6 +942,43 @@
           <w:lang w:val="en-US" w:eastAsia="zh-CN"/>
         </w:rPr>
       </w:pPr>
+      <w:r>
+        <w:rPr>
+          <w:rFonts w:hint="eastAsia"/>
+          <w:lang w:val="en-US" w:eastAsia="zh-CN"/>
+        </w:rPr>
+        <w:t>在FAST的设计中，metadata位于报文的头部，随报文一起进行传输。而在corundum中，若我们使用tuser信号用于传输metadata，则可能导致metadata无法被主存接收。此时我们将采用在数据帧前增加一拍的方式将tuser中的metadata与数据帧合并进行传输（同时需要修改descriptor中数据帧长度的寄存器值）。</w:t>
+      </w:r>
+    </w:p>
+    <w:p>
+      <w:pPr>
+        <w:numPr>
+          <w:ilvl w:val="0"/>
+          <w:numId w:val="0"/>
+        </w:numPr>
+        <w:ind w:firstLine="420" w:firstLineChars="0"/>
+        <w:jc w:val="both"/>
+        <w:rPr>
+          <w:rFonts w:hint="default"/>
+          <w:lang w:val="en-US" w:eastAsia="zh-CN"/>
+        </w:rPr>
+      </w:pPr>
+      <w:r>
+        <w:rPr>
+          <w:rFonts w:hint="eastAsia"/>
+          <w:b/>
+          <w:bCs/>
+          <w:lang w:val="en-US" w:eastAsia="zh-CN"/>
+        </w:rPr>
+        <w:t>更正</w:t>
+      </w:r>
+      <w:r>
+        <w:rPr>
+          <w:rFonts w:hint="eastAsia"/>
+          <w:lang w:val="en-US" w:eastAsia="zh-CN"/>
+        </w:rPr>
+        <w:t>：这里需要检查descriptor中是否携带报文长度信息，若携带，则需要将其修改为原报文长度另外增加32字节。这里比较奇怪的是目前发现descriptor信息并非通过MAC核生成，所以需要找到desc的位置并且在该位置修改descriptor中报文的长度信息。</w:t>
+      </w:r>
     </w:p>
     <w:p>
       <w:pPr>
@@ -1349,7 +1395,43 @@
           <w:szCs w:val="22"/>
           <w:lang w:val="en-US" w:eastAsia="zh-CN"/>
         </w:rPr>
-        <w:t>其中metadata attach模块用于：1) 在RX路径上为接收自MAC核的数据帧增加metadata；2) 在TX路径上为来自FAST流水线的数据帧剥离metadata。由于数据帧以AXI Stream形式进行传输，根据AXI Stream Spec定义，tuser信号可用于跟随所传输数据进行用户定制的数据传输，因此metadata借助tuser与数据帧同步进行传输。tuser位宽定义为128b，每个数据帧携带两拍共256b的metadata，其格式定义参见“FAST 2.0白皮书”20页。注意metadata将于数据帧的前两拍（前64B）同步传输，并且与数据帧共用AXIS的valid信号。</w:t>
+        <w:t>其中metadata attach模块用于：1) 在RX路径上为接收自MAC核的数据帧增加metadata；2) 在TX路径上为来自FAST流水线的数据帧剥离metadata。由于数据帧以AXI Stream形式进行传输，根据AXI Stream Spec定义，tuser信号可用于跟随所传输数据进行用户定制的数据传输，因此metadata借助tuser与数据帧同步进行传输。tuser位宽定义为</w:t>
+      </w:r>
+      <w:r>
+        <w:rPr>
+          <w:rFonts w:hint="default"/>
+          <w:sz w:val="21"/>
+          <w:szCs w:val="22"/>
+          <w:lang w:val="en-CA" w:eastAsia="zh-CN"/>
+        </w:rPr>
+        <w:t>256</w:t>
+      </w:r>
+      <w:r>
+        <w:rPr>
+          <w:rFonts w:hint="eastAsia"/>
+          <w:sz w:val="21"/>
+          <w:szCs w:val="22"/>
+          <w:lang w:val="en-US" w:eastAsia="zh-CN"/>
+        </w:rPr>
+        <w:t>b，每个数据帧携带</w:t>
+      </w:r>
+      <w:r>
+        <w:rPr>
+          <w:rFonts w:hint="default"/>
+          <w:sz w:val="21"/>
+          <w:szCs w:val="22"/>
+          <w:lang w:val="en-CA" w:eastAsia="zh-CN"/>
+        </w:rPr>
+        <w:t>1</w:t>
+      </w:r>
+      <w:r>
+        <w:rPr>
+          <w:rFonts w:hint="eastAsia"/>
+          <w:sz w:val="21"/>
+          <w:szCs w:val="22"/>
+          <w:lang w:val="en-US" w:eastAsia="zh-CN"/>
+        </w:rPr>
+        <w:t>拍共256b的metadata，其格式定义参见“FAST 2.0白皮书”20页。注意metadata将于数据帧的前两拍（前64B）同步传输，并且与数据帧共用AXIS的valid信号。</w:t>
       </w:r>
     </w:p>
     <w:p>
@@ -1399,7 +1481,7 @@
           <w:szCs w:val="22"/>
           <w:lang w:val="en-US" w:eastAsia="zh-CN"/>
         </w:rPr>
-        <w:t>在FAST模型中，各模块使用134b中的[133:132]标记数据帧头（01），帧尾（10）以及帧体（11），并且使用[131:128]标记本拍数据中的有效字节数。为了在corundum中支持相似功能，我们将使用AXIS中的tkeep信号标记本拍数据中的有效字节数（目前corundum已支持），并利用metadata中的[125:124]用于标记帧头，帧尾以及帧体。</w:t>
+        <w:t>在FAST模型中，各模块使用134b中的[133:132]标记数据帧头（01），帧尾（10）以及帧体（11），并且使用[131:128]标记本拍数据中的有效字节数。为了在corundum中支持相似功能，我们将使用AXIS中的tkeep信号标记本拍数据中的有效字节数（目前corundum已支持），并利用tuser用于标记帧头，帧尾以及帧体。</w:t>
       </w:r>
     </w:p>
     <w:p>
@@ -1506,7 +1588,7 @@
           <w:lang w:val="en-US" w:eastAsia="zh-CN"/>
         </w:rPr>
         <w:object>
-          <v:shape id="_x0000_i1027" o:spt="75" type="#_x0000_t75" style="height:105.05pt;width:360.15pt;" o:ole="t" filled="f" o:preferrelative="t" stroked="f" coordsize="21600,21600">
+          <v:shape id="_x0000_i1031" o:spt="75" type="#_x0000_t75" style="height:105.05pt;width:360.15pt;" o:ole="t" filled="f" o:preferrelative="t" stroked="f" coordsize="21600,21600">
             <v:path/>
             <v:fill on="f" focussize="0,0"/>
             <v:stroke on="f"/>
@@ -1515,7 +1597,7 @@
             <w10:wrap type="none"/>
             <w10:anchorlock/>
           </v:shape>
-          <o:OLEObject Type="Embed" ProgID="Visio.Drawing.15" ShapeID="_x0000_i1027" DrawAspect="Content" ObjectID="_1468075727" r:id="rId9">
+          <o:OLEObject Type="Embed" ProgID="Visio.Drawing.15" ShapeID="_x0000_i1031" DrawAspect="Content" ObjectID="_1468075727" r:id="rId9">
             <o:LockedField>false</o:LockedField>
           </o:OLEObject>
         </w:object>
@@ -1622,7 +1704,7 @@
           <w:szCs w:val="22"/>
           <w:lang w:val="en-US" w:eastAsia="zh-CN"/>
         </w:rPr>
-        <w:t>在RX通路中，将1b的tuser以FAST 2.0的metadata格式扩展为128b；</w:t>
+        <w:t>在RX通路中，在每个数据帧前填充一拍的metadata；</w:t>
       </w:r>
     </w:p>
     <w:p>
@@ -1647,7 +1729,7 @@
           <w:szCs w:val="22"/>
           <w:lang w:val="en-US" w:eastAsia="zh-CN"/>
         </w:rPr>
-        <w:t>在TX通路中，将128b的tuser恢复为1b，从而保证MAC core的正确运行；</w:t>
+        <w:t>在TX通路中，从数据帧头中将首拍的metadata剔除，保证MAC core的正确运行；</w:t>
       </w:r>
     </w:p>
     <w:p>
@@ -1672,7 +1754,7 @@
           <w:szCs w:val="22"/>
           <w:lang w:val="en-US" w:eastAsia="zh-CN"/>
         </w:rPr>
-        <w:t>在RX通路中，对共计2拍，256b的metadata各字段以FAST所定义格式进行填充。</w:t>
+        <w:t>在RX通路中，对tuser修改为2b，支持帧头、帧尾标记。</w:t>
       </w:r>
     </w:p>
     <w:p>
@@ -2283,6 +2365,9 @@
             <w:right w:w="108" w:type="dxa"/>
           </w:tblCellMar>
         </w:tblPrEx>
+        <w:trPr>
+          <w:trHeight w:val="90" w:hRule="atLeast"/>
+        </w:trPr>
         <w:tc>
           <w:tcPr>
             <w:tcW w:w="2130" w:type="dxa"/>
@@ -2510,6 +2595,7 @@
                 <w:rFonts w:hint="eastAsia"/>
                 <w:sz w:val="21"/>
                 <w:szCs w:val="22"/>
+                <w:highlight w:val="red"/>
                 <w:vertAlign w:val="baseline"/>
                 <w:lang w:val="en-US" w:eastAsia="zh-CN"/>
               </w:rPr>
@@ -2757,15 +2843,17 @@
                 <w:rFonts w:hint="default"/>
                 <w:sz w:val="21"/>
                 <w:szCs w:val="22"/>
-                <w:vertAlign w:val="baseline"/>
-                <w:lang w:val="en-US" w:eastAsia="zh-CN"/>
-              </w:rPr>
-            </w:pPr>
-            <w:r>
-              <w:rPr>
-                <w:rFonts w:hint="eastAsia"/>
-                <w:sz w:val="21"/>
-                <w:szCs w:val="22"/>
+                <w:highlight w:val="yellow"/>
+                <w:vertAlign w:val="baseline"/>
+                <w:lang w:val="en-US" w:eastAsia="zh-CN"/>
+              </w:rPr>
+            </w:pPr>
+            <w:r>
+              <w:rPr>
+                <w:rFonts w:hint="eastAsia"/>
+                <w:sz w:val="21"/>
+                <w:szCs w:val="22"/>
+                <w:highlight w:val="yellow"/>
                 <w:vertAlign w:val="baseline"/>
                 <w:lang w:val="en-US" w:eastAsia="zh-CN"/>
               </w:rPr>
@@ -2883,15 +2971,17 @@
                 <w:rFonts w:hint="default"/>
                 <w:sz w:val="21"/>
                 <w:szCs w:val="22"/>
-                <w:vertAlign w:val="baseline"/>
-                <w:lang w:val="en-US" w:eastAsia="zh-CN"/>
-              </w:rPr>
-            </w:pPr>
-            <w:r>
-              <w:rPr>
-                <w:rFonts w:hint="eastAsia"/>
-                <w:sz w:val="21"/>
-                <w:szCs w:val="22"/>
+                <w:highlight w:val="yellow"/>
+                <w:vertAlign w:val="baseline"/>
+                <w:lang w:val="en-US" w:eastAsia="zh-CN"/>
+              </w:rPr>
+            </w:pPr>
+            <w:r>
+              <w:rPr>
+                <w:rFonts w:hint="eastAsia"/>
+                <w:sz w:val="21"/>
+                <w:szCs w:val="22"/>
+                <w:highlight w:val="yellow"/>
                 <w:vertAlign w:val="baseline"/>
                 <w:lang w:val="en-US" w:eastAsia="zh-CN"/>
               </w:rPr>
@@ -3648,6 +3738,7 @@
                 <w:rFonts w:hint="eastAsia"/>
                 <w:sz w:val="21"/>
                 <w:szCs w:val="22"/>
+                <w:highlight w:val="yellow"/>
                 <w:vertAlign w:val="baseline"/>
                 <w:lang w:val="en-US" w:eastAsia="zh-CN"/>
               </w:rPr>
@@ -3776,15 +3867,17 @@
                 <w:rFonts w:hint="default"/>
                 <w:sz w:val="21"/>
                 <w:szCs w:val="22"/>
-                <w:vertAlign w:val="baseline"/>
-                <w:lang w:val="en-US" w:eastAsia="zh-CN"/>
-              </w:rPr>
-            </w:pPr>
-            <w:r>
-              <w:rPr>
-                <w:rFonts w:hint="eastAsia"/>
-                <w:sz w:val="21"/>
-                <w:szCs w:val="22"/>
+                <w:highlight w:val="yellow"/>
+                <w:vertAlign w:val="baseline"/>
+                <w:lang w:val="en-US" w:eastAsia="zh-CN"/>
+              </w:rPr>
+            </w:pPr>
+            <w:r>
+              <w:rPr>
+                <w:rFonts w:hint="eastAsia"/>
+                <w:sz w:val="21"/>
+                <w:szCs w:val="22"/>
+                <w:highlight w:val="yellow"/>
                 <w:vertAlign w:val="baseline"/>
                 <w:lang w:val="en-US" w:eastAsia="zh-CN"/>
               </w:rPr>
@@ -3902,15 +3995,17 @@
                 <w:rFonts w:hint="default"/>
                 <w:sz w:val="21"/>
                 <w:szCs w:val="22"/>
-                <w:vertAlign w:val="baseline"/>
-                <w:lang w:val="en-US" w:eastAsia="zh-CN"/>
-              </w:rPr>
-            </w:pPr>
-            <w:r>
-              <w:rPr>
-                <w:rFonts w:hint="eastAsia"/>
-                <w:sz w:val="21"/>
-                <w:szCs w:val="22"/>
+                <w:highlight w:val="yellow"/>
+                <w:vertAlign w:val="baseline"/>
+                <w:lang w:val="en-US" w:eastAsia="zh-CN"/>
+              </w:rPr>
+            </w:pPr>
+            <w:r>
+              <w:rPr>
+                <w:rFonts w:hint="eastAsia"/>
+                <w:sz w:val="21"/>
+                <w:szCs w:val="22"/>
+                <w:highlight w:val="yellow"/>
                 <w:vertAlign w:val="baseline"/>
                 <w:lang w:val="en-US" w:eastAsia="zh-CN"/>
               </w:rPr>
@@ -4175,6 +4270,17 @@
     <w:p>
       <w:pPr>
         <w:jc w:val="center"/>
+        <w:rPr>
+          <w:rFonts w:hint="default"/>
+          <w:sz w:val="21"/>
+          <w:szCs w:val="22"/>
+          <w:lang w:val="en-US" w:eastAsia="zh-CN"/>
+        </w:rPr>
+      </w:pPr>
+    </w:p>
+    <w:p>
+      <w:pPr>
+        <w:jc w:val="both"/>
         <w:rPr>
           <w:rFonts w:hint="default"/>
           <w:sz w:val="21"/>
@@ -4578,7 +4684,7 @@
           <w:lang w:val="en-US" w:eastAsia="zh-CN"/>
         </w:rPr>
         <w:object>
-          <v:shape id="_x0000_i1029" o:spt="75" type="#_x0000_t75" style="height:162.4pt;width:474.1pt;" o:ole="t" filled="f" o:preferrelative="t" stroked="f" coordsize="21600,21600">
+          <v:shape id="_x0000_i1029" o:spt="75" alt="" type="#_x0000_t75" style="height:162.4pt;width:474.1pt;" o:ole="t" filled="f" o:preferrelative="t" stroked="f" coordsize="21600,21600">
             <v:path/>
             <v:fill on="f" focussize="0,0"/>
             <v:stroke on="f"/>
@@ -5530,7 +5636,7 @@
                 <w:rFonts w:hint="eastAsia"/>
                 <w:lang w:val="en-US" w:eastAsia="zh-CN"/>
               </w:rPr>
-              <w:t>128</w:t>
+              <w:t>1</w:t>
             </w:r>
           </w:p>
         </w:tc>
@@ -5550,7 +5656,7 @@
                 <w:rFonts w:hint="eastAsia"/>
                 <w:lang w:val="en-US" w:eastAsia="zh-CN"/>
               </w:rPr>
-              <w:t>TX写metadata信号</w:t>
+              <w:t>TX写tuser信号</w:t>
             </w:r>
           </w:p>
         </w:tc>
@@ -5859,7 +5965,7 @@
           <w:p>
             <w:pPr>
               <w:rPr>
-                <w:rFonts w:hint="default" w:asciiTheme="minorHAnsi" w:hAnsiTheme="minorHAnsi" w:eastAsiaTheme="minorEastAsia" w:cstheme="minorBidi"/>
+                <w:rFonts w:hint="eastAsia" w:asciiTheme="minorHAnsi" w:hAnsiTheme="minorHAnsi" w:eastAsiaTheme="minorEastAsia" w:cstheme="minorBidi"/>
                 <w:lang w:val="en-US" w:eastAsia="zh-CN" w:bidi="ar-SA"/>
               </w:rPr>
             </w:pPr>
@@ -6016,12 +6122,14 @@
             <w:pPr>
               <w:rPr>
                 <w:rFonts w:hint="default" w:asciiTheme="minorHAnsi" w:hAnsiTheme="minorHAnsi" w:eastAsiaTheme="minorEastAsia" w:cstheme="minorBidi"/>
+                <w:color w:val="C00000"/>
                 <w:lang w:val="en-US" w:eastAsia="zh-CN" w:bidi="ar-SA"/>
               </w:rPr>
             </w:pPr>
             <w:r>
               <w:rPr>
                 <w:rFonts w:hint="eastAsia"/>
+                <w:color w:val="C00000"/>
                 <w:lang w:val="en-US" w:eastAsia="zh-CN"/>
               </w:rPr>
               <w:t>rx_axis_tuser_int</w:t>
@@ -6037,12 +6145,14 @@
             <w:pPr>
               <w:rPr>
                 <w:rFonts w:hint="default" w:asciiTheme="minorHAnsi" w:hAnsiTheme="minorHAnsi" w:eastAsiaTheme="minorEastAsia" w:cstheme="minorBidi"/>
+                <w:color w:val="C00000"/>
                 <w:lang w:val="en-US" w:eastAsia="zh-CN" w:bidi="ar-SA"/>
               </w:rPr>
             </w:pPr>
             <w:r>
               <w:rPr>
                 <w:rFonts w:hint="default"/>
+                <w:color w:val="C00000"/>
                 <w:lang w:val="en-CA" w:eastAsia="zh-CN"/>
               </w:rPr>
               <w:t>output</w:t>
@@ -6058,15 +6168,17 @@
             <w:pPr>
               <w:rPr>
                 <w:rFonts w:hint="default" w:asciiTheme="minorHAnsi" w:hAnsiTheme="minorHAnsi" w:eastAsiaTheme="minorEastAsia" w:cstheme="minorBidi"/>
+                <w:color w:val="C00000"/>
                 <w:lang w:val="en-US" w:eastAsia="zh-CN" w:bidi="ar-SA"/>
               </w:rPr>
             </w:pPr>
             <w:r>
               <w:rPr>
                 <w:rFonts w:hint="eastAsia"/>
-                <w:lang w:val="en-US" w:eastAsia="zh-CN"/>
-              </w:rPr>
-              <w:t>128</w:t>
+                <w:color w:val="C00000"/>
+                <w:lang w:val="en-US" w:eastAsia="zh-CN"/>
+              </w:rPr>
+              <w:t>2</w:t>
             </w:r>
           </w:p>
         </w:tc>
@@ -6079,15 +6191,17 @@
             <w:pPr>
               <w:rPr>
                 <w:rFonts w:hint="default" w:asciiTheme="minorHAnsi" w:hAnsiTheme="minorHAnsi" w:eastAsiaTheme="minorEastAsia" w:cstheme="minorBidi"/>
+                <w:color w:val="C00000"/>
                 <w:lang w:val="en-US" w:eastAsia="zh-CN" w:bidi="ar-SA"/>
               </w:rPr>
             </w:pPr>
             <w:r>
               <w:rPr>
                 <w:rFonts w:hint="eastAsia"/>
-                <w:lang w:val="en-US" w:eastAsia="zh-CN"/>
-              </w:rPr>
-              <w:t>RX读metadata信号</w:t>
+                <w:color w:val="C00000"/>
+                <w:lang w:val="en-US" w:eastAsia="zh-CN"/>
+              </w:rPr>
+              <w:t>RX读帧头/帧尾信号</w:t>
             </w:r>
           </w:p>
         </w:tc>
@@ -6546,12 +6660,14 @@
             <w:pPr>
               <w:rPr>
                 <w:rFonts w:hint="default" w:asciiTheme="minorHAnsi" w:hAnsiTheme="minorHAnsi" w:eastAsiaTheme="minorEastAsia" w:cstheme="minorBidi"/>
+                <w:color w:val="C00000"/>
                 <w:lang w:val="en-US" w:eastAsia="zh-CN" w:bidi="ar-SA"/>
               </w:rPr>
             </w:pPr>
             <w:r>
               <w:rPr>
                 <w:rFonts w:hint="eastAsia"/>
+                <w:color w:val="C00000"/>
                 <w:lang w:val="en-US" w:eastAsia="zh-CN"/>
               </w:rPr>
               <w:t>tx_axis_tuser_fast</w:t>
@@ -6567,12 +6683,14 @@
             <w:pPr>
               <w:rPr>
                 <w:rFonts w:hint="default" w:asciiTheme="minorHAnsi" w:hAnsiTheme="minorHAnsi" w:eastAsiaTheme="minorEastAsia" w:cstheme="minorBidi"/>
+                <w:color w:val="C00000"/>
                 <w:lang w:val="en-CA" w:eastAsia="zh-CN" w:bidi="ar-SA"/>
               </w:rPr>
             </w:pPr>
             <w:r>
               <w:rPr>
                 <w:rFonts w:hint="default" w:cstheme="minorBidi"/>
+                <w:color w:val="C00000"/>
                 <w:lang w:val="en-CA" w:eastAsia="zh-CN" w:bidi="ar-SA"/>
               </w:rPr>
               <w:t>o</w:t>
@@ -6580,6 +6698,7 @@
             <w:r>
               <w:rPr>
                 <w:rFonts w:hint="eastAsia" w:cstheme="minorBidi"/>
+                <w:color w:val="C00000"/>
                 <w:lang w:val="en-US" w:eastAsia="zh-CN" w:bidi="ar-SA"/>
               </w:rPr>
               <w:t>utput</w:t>
@@ -6595,15 +6714,17 @@
             <w:pPr>
               <w:rPr>
                 <w:rFonts w:hint="default" w:asciiTheme="minorHAnsi" w:hAnsiTheme="minorHAnsi" w:eastAsiaTheme="minorEastAsia" w:cstheme="minorBidi"/>
+                <w:color w:val="C00000"/>
                 <w:lang w:val="en-US" w:eastAsia="zh-CN" w:bidi="ar-SA"/>
               </w:rPr>
             </w:pPr>
             <w:r>
               <w:rPr>
                 <w:rFonts w:hint="eastAsia"/>
-                <w:lang w:val="en-US" w:eastAsia="zh-CN"/>
-              </w:rPr>
-              <w:t>128</w:t>
+                <w:color w:val="C00000"/>
+                <w:lang w:val="en-US" w:eastAsia="zh-CN"/>
+              </w:rPr>
+              <w:t>2</w:t>
             </w:r>
           </w:p>
         </w:tc>
@@ -6616,15 +6737,17 @@
             <w:pPr>
               <w:rPr>
                 <w:rFonts w:hint="default" w:asciiTheme="minorHAnsi" w:hAnsiTheme="minorHAnsi" w:eastAsiaTheme="minorEastAsia" w:cstheme="minorBidi"/>
+                <w:color w:val="C00000"/>
                 <w:lang w:val="en-US" w:eastAsia="zh-CN" w:bidi="ar-SA"/>
               </w:rPr>
             </w:pPr>
             <w:r>
               <w:rPr>
                 <w:rFonts w:hint="eastAsia"/>
-                <w:lang w:val="en-US" w:eastAsia="zh-CN"/>
-              </w:rPr>
-              <w:t>TX读metadata信号</w:t>
+                <w:color w:val="C00000"/>
+                <w:lang w:val="en-US" w:eastAsia="zh-CN"/>
+              </w:rPr>
+              <w:t>TX读帧头/帧尾信号</w:t>
             </w:r>
           </w:p>
         </w:tc>
@@ -7142,8 +7265,6 @@
               </w:rPr>
               <w:t>out</w:t>
             </w:r>
-            <w:bookmarkStart w:id="0" w:name="_GoBack"/>
-            <w:bookmarkEnd w:id="0"/>
             <w:r>
               <w:rPr>
                 <w:rFonts w:hint="eastAsia"/>
@@ -7167,10 +7288,10 @@
             </w:pPr>
             <w:r>
               <w:rPr>
-                <w:rFonts w:hint="eastAsia"/>
-                <w:lang w:val="en-US" w:eastAsia="zh-CN"/>
-              </w:rPr>
-              <w:t>128</w:t>
+                <w:rFonts w:hint="eastAsia" w:cstheme="minorBidi"/>
+                <w:lang w:val="en-US" w:eastAsia="zh-CN" w:bidi="ar-SA"/>
+              </w:rPr>
+              <w:t>1</w:t>
             </w:r>
           </w:p>
         </w:tc>
@@ -7191,7 +7312,7 @@
                 <w:rFonts w:hint="eastAsia"/>
                 <w:lang w:val="en-US" w:eastAsia="zh-CN"/>
               </w:rPr>
-              <w:t>RX写metadata信号</w:t>
+              <w:t>RX写tuser信号</w:t>
             </w:r>
           </w:p>
         </w:tc>
@@ -7387,7 +7508,7 @@
           <w:lang w:val="en-US" w:eastAsia="zh-CN"/>
         </w:rPr>
         <w:object>
-          <v:shape id="_x0000_i1030" o:spt="75" type="#_x0000_t75" style="height:204.25pt;width:407.15pt;" o:ole="t" filled="f" o:preferrelative="t" stroked="f" coordsize="21600,21600">
+          <v:shape id="_x0000_i1030" o:spt="75" alt="" type="#_x0000_t75" style="height:204.25pt;width:407.15pt;" o:ole="t" filled="f" o:preferrelative="t" stroked="f" coordsize="21600,21600">
             <v:path/>
             <v:fill on="f" focussize="0,0"/>
             <v:stroke on="f"/>

</xml_diff>

<commit_message>
misunderstood the valid and valid_wr signals
</commit_message>
<xml_diff>
--- a/FECON设计文档.docx
+++ b/FECON设计文档.docx
@@ -1588,7 +1588,7 @@
           <w:lang w:val="en-US" w:eastAsia="zh-CN"/>
         </w:rPr>
         <w:object>
-          <v:shape id="_x0000_i1031" o:spt="75" type="#_x0000_t75" style="height:105.05pt;width:360.15pt;" o:ole="t" filled="f" o:preferrelative="t" stroked="f" coordsize="21600,21600">
+          <v:shape id="_x0000_i1027" o:spt="75" type="#_x0000_t75" style="height:105.05pt;width:360.15pt;" o:ole="t" filled="f" o:preferrelative="t" stroked="f" coordsize="21600,21600">
             <v:path/>
             <v:fill on="f" focussize="0,0"/>
             <v:stroke on="f"/>
@@ -1597,7 +1597,7 @@
             <w10:wrap type="none"/>
             <w10:anchorlock/>
           </v:shape>
-          <o:OLEObject Type="Embed" ProgID="Visio.Drawing.15" ShapeID="_x0000_i1031" DrawAspect="Content" ObjectID="_1468075727" r:id="rId9">
+          <o:OLEObject Type="Embed" ProgID="Visio.Drawing.15" ShapeID="_x0000_i1027" DrawAspect="Content" ObjectID="_1468075727" r:id="rId9">
             <o:LockedField>false</o:LockedField>
           </o:OLEObject>
         </w:object>
@@ -3742,18 +3742,7 @@
                 <w:vertAlign w:val="baseline"/>
                 <w:lang w:val="en-US" w:eastAsia="zh-CN"/>
               </w:rPr>
-              <w:t>标准协议类型，</w:t>
-            </w:r>
-            <w:r>
-              <w:rPr>
-                <w:rFonts w:hint="eastAsia"/>
-                <w:sz w:val="21"/>
-                <w:szCs w:val="22"/>
-                <w:highlight w:val="yellow"/>
-                <w:vertAlign w:val="baseline"/>
-                <w:lang w:val="en-US" w:eastAsia="zh-CN"/>
-              </w:rPr>
-              <w:t>详见</w:t>
+              <w:t>标准协议类型，详见</w:t>
             </w:r>
           </w:p>
         </w:tc>
@@ -4142,14 +4131,6 @@
       </w:tr>
       <w:tr>
         <w:tblPrEx>
-          <w:tblBorders>
-            <w:top w:val="single" w:color="auto" w:sz="4" w:space="0"/>
-            <w:left w:val="single" w:color="auto" w:sz="4" w:space="0"/>
-            <w:bottom w:val="single" w:color="auto" w:sz="4" w:space="0"/>
-            <w:right w:val="single" w:color="auto" w:sz="4" w:space="0"/>
-            <w:insideH w:val="single" w:color="auto" w:sz="4" w:space="0"/>
-            <w:insideV w:val="single" w:color="auto" w:sz="4" w:space="0"/>
-          </w:tblBorders>
           <w:tblCellMar>
             <w:top w:w="0" w:type="dxa"/>
             <w:left w:w="108" w:type="dxa"/>
@@ -4684,7 +4665,7 @@
           <w:lang w:val="en-US" w:eastAsia="zh-CN"/>
         </w:rPr>
         <w:object>
-          <v:shape id="_x0000_i1029" o:spt="75" alt="" type="#_x0000_t75" style="height:162.4pt;width:474.1pt;" o:ole="t" filled="f" o:preferrelative="t" stroked="f" coordsize="21600,21600">
+          <v:shape id="_x0000_i1029" o:spt="75" type="#_x0000_t75" style="height:162.4pt;width:474.1pt;" o:ole="t" filled="f" o:preferrelative="t" stroked="f" coordsize="21600,21600">
             <v:path/>
             <v:fill on="f" focussize="0,0"/>
             <v:stroke on="f"/>
@@ -4911,12 +4892,6 @@
             <w:insideH w:val="single" w:color="auto" w:sz="4" w:space="0"/>
             <w:insideV w:val="single" w:color="auto" w:sz="4" w:space="0"/>
           </w:tblBorders>
-          <w:tblCellMar>
-            <w:top w:w="0" w:type="dxa"/>
-            <w:left w:w="108" w:type="dxa"/>
-            <w:bottom w:w="0" w:type="dxa"/>
-            <w:right w:w="108" w:type="dxa"/>
-          </w:tblCellMar>
         </w:tblPrEx>
         <w:trPr>
           <w:trHeight w:val="280" w:hRule="atLeast"/>
@@ -7508,7 +7483,7 @@
           <w:lang w:val="en-US" w:eastAsia="zh-CN"/>
         </w:rPr>
         <w:object>
-          <v:shape id="_x0000_i1030" o:spt="75" alt="" type="#_x0000_t75" style="height:204.25pt;width:407.15pt;" o:ole="t" filled="f" o:preferrelative="t" stroked="f" coordsize="21600,21600">
+          <v:shape id="_x0000_i1030" o:spt="75" type="#_x0000_t75" style="height:204.25pt;width:407.15pt;" o:ole="t" filled="f" o:preferrelative="t" stroked="f" coordsize="21600,21600">
             <v:path/>
             <v:fill on="f" focussize="0,0"/>
             <v:stroke on="f"/>
@@ -7691,7 +7666,18 @@
           <w:szCs w:val="22"/>
           <w:lang w:val="en-US" w:eastAsia="zh-CN"/>
         </w:rPr>
-        <w:t>FAST控制通路与AXIL在corundum中功能相同，为兼容性考虑，FAST_Pipeline将使用AXIL协议进行内部模块用户自定义寄存器的读写。</w:t>
+        <w:t>FAST控制通路与AXIL在corundum中功能相同</w:t>
+      </w:r>
+      <w:bookmarkStart w:id="0" w:name="_GoBack"/>
+      <w:bookmarkEnd w:id="0"/>
+      <w:r>
+        <w:rPr>
+          <w:rFonts w:hint="eastAsia"/>
+          <w:sz w:val="21"/>
+          <w:szCs w:val="22"/>
+          <w:lang w:val="en-US" w:eastAsia="zh-CN"/>
+        </w:rPr>
+        <w:t>，为兼容性考虑，FAST_Pipeline将使用AXIL协议进行内部模块用户自定义寄存器的读写。</w:t>
       </w:r>
     </w:p>
     <w:p>

</xml_diff>

<commit_message>
next step is to move matching engine inside
</commit_message>
<xml_diff>
--- a/FECON设计文档.docx
+++ b/FECON设计文档.docx
@@ -815,7 +815,6 @@
           <w:ilvl w:val="0"/>
           <w:numId w:val="0"/>
         </w:numPr>
-        <w:ind w:firstLine="420" w:firstLineChars="0"/>
         <w:jc w:val="both"/>
         <w:rPr>
           <w:rFonts w:hint="default"/>
@@ -828,7 +827,7 @@
           <w:lang w:val="en-US" w:eastAsia="zh-CN"/>
         </w:rPr>
         <w:object>
-          <v:shape id="_x0000_i1025" o:spt="75" type="#_x0000_t75" style="height:94.45pt;width:415pt;" o:ole="t" filled="f" o:preferrelative="t" stroked="f" coordsize="21600,21600">
+          <v:shape id="_x0000_i1031" o:spt="75" type="#_x0000_t75" style="height:94.45pt;width:415pt;" o:ole="t" filled="f" o:preferrelative="t" stroked="f" coordsize="21600,21600">
             <v:path/>
             <v:fill on="f" focussize="0,0"/>
             <v:stroke on="f"/>
@@ -837,7 +836,7 @@
             <w10:wrap type="none"/>
             <w10:anchorlock/>
           </v:shape>
-          <o:OLEObject Type="Embed" ProgID="Visio.Drawing.15" ShapeID="_x0000_i1025" DrawAspect="Content" ObjectID="_1468075725" r:id="rId5">
+          <o:OLEObject Type="Embed" ProgID="Visio.Drawing.15" ShapeID="_x0000_i1031" DrawAspect="Content" ObjectID="_1468075725" r:id="rId5">
             <o:LockedField>false</o:LockedField>
           </o:OLEObject>
         </w:object>
@@ -926,7 +925,35 @@
           <w:rFonts w:hint="eastAsia"/>
           <w:lang w:val="en-US" w:eastAsia="zh-CN"/>
         </w:rPr>
-        <w:t>：根据FAST标准，metadata在进入FAST Pipeline之前其256位应当被插入到pkt之前，并不需要单独的通路用于传输metadata。所以，我们在md_attach模块中将tuser移作他用，并将metadata直接插入到tdata中进行传输。</w:t>
+        <w:t>：根据FAST标准，metadata在进入FAST Pipeline之前其256位应当被插入到pkt之前，并不需要单独的通路用于传输metadata。所以，我们在md_attach模块中将tuser移作他用</w:t>
+      </w:r>
+      <w:r>
+        <w:rPr>
+          <w:rFonts w:hint="default"/>
+          <w:lang w:val="en-CA" w:eastAsia="zh-CN"/>
+        </w:rPr>
+        <w:t>(</w:t>
+      </w:r>
+      <w:r>
+        <w:rPr>
+          <w:rFonts w:hint="eastAsia"/>
+          <w:lang w:val="en-US" w:eastAsia="zh-CN"/>
+        </w:rPr>
+        <w:t>用于标记帧头与帧尾</w:t>
+      </w:r>
+      <w:r>
+        <w:rPr>
+          <w:rFonts w:hint="default"/>
+          <w:lang w:val="en-CA" w:eastAsia="zh-CN"/>
+        </w:rPr>
+        <w:t>)</w:t>
+      </w:r>
+      <w:r>
+        <w:rPr>
+          <w:rFonts w:hint="eastAsia"/>
+          <w:lang w:val="en-US" w:eastAsia="zh-CN"/>
+        </w:rPr>
+        <w:t>，并将metadata直接插入到tdata中进行传输。</w:t>
       </w:r>
     </w:p>
     <w:p>
@@ -1326,7 +1353,7 @@
           <w:lang w:val="en-US" w:eastAsia="zh-CN"/>
         </w:rPr>
         <w:object>
-          <v:shape id="_x0000_i1026" o:spt="75" type="#_x0000_t75" style="height:88.1pt;width:414.8pt;" o:ole="t" filled="f" o:preferrelative="t" stroked="f" coordsize="21600,21600">
+          <v:shape id="_x0000_i1033" o:spt="75" type="#_x0000_t75" style="height:94.45pt;width:415pt;" o:ole="t" filled="f" o:preferrelative="t" stroked="f" coordsize="21600,21600">
             <v:path/>
             <v:fill on="f" focussize="0,0"/>
             <v:stroke on="f"/>
@@ -1335,7 +1362,7 @@
             <w10:wrap type="none"/>
             <w10:anchorlock/>
           </v:shape>
-          <o:OLEObject Type="Embed" ProgID="Visio.Drawing.15" ShapeID="_x0000_i1026" DrawAspect="Content" ObjectID="_1468075726" r:id="rId7">
+          <o:OLEObject Type="Embed" ProgID="Visio.Drawing.15" ShapeID="_x0000_i1033" DrawAspect="Content" ObjectID="_1468075726" r:id="rId7">
             <o:LockedField>false</o:LockedField>
           </o:OLEObject>
         </w:object>
@@ -1443,7 +1470,7 @@
         <w:ind w:firstLine="420" w:firstLineChars="0"/>
         <w:jc w:val="both"/>
         <w:rPr>
-          <w:rFonts w:hint="eastAsia"/>
+          <w:rFonts w:hint="default"/>
           <w:sz w:val="21"/>
           <w:szCs w:val="22"/>
           <w:lang w:val="en-US" w:eastAsia="zh-CN"/>
@@ -1457,6 +1484,16 @@
           <w:lang w:val="en-US" w:eastAsia="zh-CN"/>
         </w:rPr>
         <w:t>FAST流水线模块将实现FAST架构中UM的主要功能，其默认主要包含五级流水线，完成：通用分组解析，通用关键字提取，通用查表，通用动作，通用输出引擎五项功能。由于corundum中使用了位宽为256b的AXIS数据通路，因此FAST的数据通路位宽也将由128b（134b）调整为256b。另外，与最初FAST针对的网络转发平台不同，corundum作为开源NIC在内部定义了TX/RX两条数据通路，因此FAST流水线将需要两条流水线分别处理TX与RX的数据。</w:t>
+      </w:r>
+      <w:r>
+        <w:rPr>
+          <w:rFonts w:hint="eastAsia"/>
+          <w:sz w:val="21"/>
+          <w:szCs w:val="22"/>
+          <w:highlight w:val="red"/>
+          <w:lang w:val="en-US" w:eastAsia="zh-CN"/>
+        </w:rPr>
+        <w:t>目前还在考虑如何将查表引擎也接入到port.v中，从而使FECON能够实现FAST流水线的所有功能。</w:t>
       </w:r>
     </w:p>
     <w:p>
@@ -1827,6 +1864,7 @@
           <w:lang w:val="en-US" w:eastAsia="zh-CN"/>
         </w:rPr>
       </w:pPr>
+      <w:bookmarkStart w:id="0" w:name="_GoBack"/>
       <w:r>
         <w:rPr>
           <w:rFonts w:hint="eastAsia"/>
@@ -1849,6 +1887,7 @@
           </o:OLEObject>
         </w:object>
       </w:r>
+      <w:bookmarkEnd w:id="0"/>
     </w:p>
     <w:p>
       <w:pPr>
@@ -2056,15 +2095,17 @@
         <w:ind w:firstLine="420" w:firstLineChars="0"/>
         <w:rPr>
           <w:rFonts w:hint="default"/>
-          <w:lang w:val="en-US" w:eastAsia="zh-CN"/>
-        </w:rPr>
-      </w:pPr>
-      <w:r>
-        <w:rPr>
-          <w:rFonts w:hint="eastAsia"/>
-          <w:lang w:val="en-US" w:eastAsia="zh-CN"/>
-        </w:rPr>
-        <w:t>略</w:t>
+          <w:highlight w:val="red"/>
+          <w:lang w:val="en-US" w:eastAsia="zh-CN"/>
+        </w:rPr>
+      </w:pPr>
+      <w:r>
+        <w:rPr>
+          <w:rFonts w:hint="eastAsia"/>
+          <w:highlight w:val="red"/>
+          <w:lang w:val="en-US" w:eastAsia="zh-CN"/>
+        </w:rPr>
+        <w:t>软件部分设计作为后续开发任务。</w:t>
       </w:r>
     </w:p>
     <w:p>
@@ -4131,6 +4172,14 @@
       </w:tr>
       <w:tr>
         <w:tblPrEx>
+          <w:tblBorders>
+            <w:top w:val="single" w:color="auto" w:sz="4" w:space="0"/>
+            <w:left w:val="single" w:color="auto" w:sz="4" w:space="0"/>
+            <w:bottom w:val="single" w:color="auto" w:sz="4" w:space="0"/>
+            <w:right w:val="single" w:color="auto" w:sz="4" w:space="0"/>
+            <w:insideH w:val="single" w:color="auto" w:sz="4" w:space="0"/>
+            <w:insideV w:val="single" w:color="auto" w:sz="4" w:space="0"/>
+          </w:tblBorders>
           <w:tblCellMar>
             <w:top w:w="0" w:type="dxa"/>
             <w:left w:w="108" w:type="dxa"/>
@@ -4892,6 +4941,12 @@
             <w:insideH w:val="single" w:color="auto" w:sz="4" w:space="0"/>
             <w:insideV w:val="single" w:color="auto" w:sz="4" w:space="0"/>
           </w:tblBorders>
+          <w:tblCellMar>
+            <w:top w:w="0" w:type="dxa"/>
+            <w:left w:w="108" w:type="dxa"/>
+            <w:bottom w:w="0" w:type="dxa"/>
+            <w:right w:w="108" w:type="dxa"/>
+          </w:tblCellMar>
         </w:tblPrEx>
         <w:trPr>
           <w:trHeight w:val="280" w:hRule="atLeast"/>
@@ -7666,18 +7721,7 @@
           <w:szCs w:val="22"/>
           <w:lang w:val="en-US" w:eastAsia="zh-CN"/>
         </w:rPr>
-        <w:t>FAST控制通路与AXIL在corundum中功能相同</w:t>
-      </w:r>
-      <w:bookmarkStart w:id="0" w:name="_GoBack"/>
-      <w:bookmarkEnd w:id="0"/>
-      <w:r>
-        <w:rPr>
-          <w:rFonts w:hint="eastAsia"/>
-          <w:sz w:val="21"/>
-          <w:szCs w:val="22"/>
-          <w:lang w:val="en-US" w:eastAsia="zh-CN"/>
-        </w:rPr>
-        <w:t>，为兼容性考虑，FAST_Pipeline将使用AXIL协议进行内部模块用户自定义寄存器的读写。</w:t>
+        <w:t>FAST控制通路与AXIL在corundum中功能相同，为兼容性考虑，FAST_Pipeline将使用AXIL协议进行内部模块用户自定义寄存器的读写。</w:t>
       </w:r>
     </w:p>
     <w:p>
@@ -8440,7 +8484,7 @@
     <w:lsdException w:unhideWhenUsed="0" w:uiPriority="0" w:semiHidden="0" w:name="HTML Sample"/>
     <w:lsdException w:unhideWhenUsed="0" w:uiPriority="0" w:semiHidden="0" w:name="HTML Typewriter"/>
     <w:lsdException w:unhideWhenUsed="0" w:uiPriority="0" w:semiHidden="0" w:name="HTML Variable"/>
-    <w:lsdException w:unhideWhenUsed="0" w:uiPriority="0" w:name="Normal Table"/>
+    <w:lsdException w:qFormat="1" w:unhideWhenUsed="0" w:uiPriority="0" w:name="Normal Table"/>
     <w:lsdException w:unhideWhenUsed="0" w:uiPriority="0" w:semiHidden="0" w:name="annotation subject"/>
     <w:lsdException w:unhideWhenUsed="0" w:uiPriority="0" w:semiHidden="0" w:name="Table Simple 1"/>
     <w:lsdException w:unhideWhenUsed="0" w:uiPriority="0" w:semiHidden="0" w:name="Table Simple 2"/>
@@ -8643,6 +8687,7 @@
   <w:style w:type="table" w:default="1" w:styleId="6">
     <w:name w:val="Normal Table"/>
     <w:semiHidden/>
+    <w:qFormat/>
     <w:uiPriority w:val="0"/>
     <w:tblPr>
       <w:tblCellMar>

</xml_diff>